<commit_message>
deleted duplicate loadPreviousRepairs and left searchDeviceRepairs
</commit_message>
<xml_diff>
--- a/ТЗ.docx
+++ b/ТЗ.docx
@@ -139,43 +139,7 @@
         <w:rPr>
           <w:lang w:val="ru-RU"/>
         </w:rPr>
-        <w:t xml:space="preserve">Вторая строка, </w:t>
-      </w:r>
-      <w:r>
-        <w:rPr>
-          <w:lang w:val="ru-RU"/>
-        </w:rPr>
-        <w:t>текстовая надпись «</w:t>
-      </w:r>
-      <w:r>
-        <w:rPr>
-          <w:lang w:val="ru-RU"/>
-        </w:rPr>
-        <w:t>Тип Устройства</w:t>
-      </w:r>
-      <w:r>
-        <w:rPr>
-          <w:lang w:val="ru-RU"/>
-        </w:rPr>
-        <w:t>»</w:t>
-      </w:r>
-      <w:r>
-        <w:rPr>
-          <w:lang w:val="ru-RU"/>
-        </w:rPr>
-        <w:t xml:space="preserve"> </w:t>
-      </w:r>
-      <w:r>
-        <w:rPr>
-          <w:lang w:val="ru-RU"/>
-        </w:rPr>
-        <w:t>рядом с текстовой надписью</w:t>
-      </w:r>
-      <w:r>
-        <w:rPr>
-          <w:lang w:val="ru-RU"/>
-        </w:rPr>
-        <w:t xml:space="preserve">, выпадающий </w:t>
+        <w:t xml:space="preserve">Вторая строка, текстовая надпись «Тип Устройства» рядом с текстовой надписью, выпадающий </w:t>
       </w:r>
       <w:proofErr w:type="gramStart"/>
       <w:r>
@@ -203,102 +167,2055 @@
         <w:rPr>
           <w:lang w:val="ru-RU"/>
         </w:rPr>
-        <w:t xml:space="preserve">Третья строка, </w:t>
-      </w:r>
-      <w:r>
-        <w:rPr>
-          <w:lang w:val="ru-RU"/>
-        </w:rPr>
-        <w:t>текстовая надпись «</w:t>
-      </w:r>
-      <w:r>
-        <w:rPr>
-          <w:lang w:val="ru-RU"/>
-        </w:rPr>
-        <w:t>Номер устройства</w:t>
-      </w:r>
-      <w:r>
-        <w:rPr>
-          <w:lang w:val="ru-RU"/>
-        </w:rPr>
-        <w:t>»</w:t>
-      </w:r>
-      <w:r>
-        <w:rPr>
-          <w:lang w:val="ru-RU"/>
-        </w:rPr>
+        <w:t>Третья строка, текстовая надпись «Номер устройства», рядом с текстовой надписью, выпадающий список, в зависимости от выбранного типа устройства выпадает соответствующий список серийный номеров, для удобства должен быть поиск по выпадающему списку.</w:t>
+      </w:r>
+    </w:p>
+    <w:p>
+      <w:pPr>
+        <w:ind w:left="360"/>
+        <w:rPr>
+          <w:lang w:val="ru-RU"/>
+        </w:rPr>
+      </w:pPr>
+      <w:r>
+        <w:rPr>
+          <w:lang w:val="ru-RU"/>
+        </w:rPr>
+        <w:t xml:space="preserve">Четвертая строка, текстовая надпись «Проведенные ремонты», рядом с текстовой надписью, выпадает список </w:t>
+      </w:r>
+      <w:r>
+        <w:rPr>
+          <w:lang w:val="ru-RU"/>
+        </w:rPr>
+        <w:t xml:space="preserve">ранее выполненных ремонтов за последние 6 месяцев, в формате </w:t>
+      </w:r>
+      <w:proofErr w:type="spellStart"/>
+      <w:r>
+        <w:rPr>
+          <w:lang w:val="ru-RU"/>
+        </w:rPr>
+        <w:t>назавние</w:t>
+      </w:r>
+      <w:proofErr w:type="spellEnd"/>
+      <w:r>
+        <w:rPr>
+          <w:lang w:val="ru-RU"/>
+        </w:rPr>
+        <w:t xml:space="preserve"> ремонта, и рядом дата ремонта</w:t>
+      </w:r>
+    </w:p>
+    <w:p>
+      <w:pPr>
+        <w:ind w:left="360"/>
+        <w:rPr>
+          <w:lang w:val="ru-RU"/>
+        </w:rPr>
+      </w:pPr>
+      <w:r>
+        <w:rPr>
+          <w:lang w:val="ru-RU"/>
+        </w:rPr>
+        <w:t>Пятая строка,</w:t>
+      </w:r>
+      <w:r>
+        <w:rPr>
+          <w:lang w:val="ru-RU"/>
+        </w:rPr>
+        <w:t xml:space="preserve"> </w:t>
+      </w:r>
+      <w:r>
+        <w:rPr>
+          <w:lang w:val="ru-RU"/>
+        </w:rPr>
+        <w:t>текстовая надпись «Добавить ремонт», рядом с текстовой надписью кнопка с текстом «+», по нажатию на нее появляется выпадающий список всех ремонтных работ, минус те работы которые были написаны в пункте 4. Количество ремонтов которые можно добавлять бесконечное, добавил один доступный ремонт, Кнопка «+» появилась на строке ниже, нажал ее появился список исключающий пункт 4 и только что внесенное в пункте 5.</w:t>
+      </w:r>
+    </w:p>
+    <w:p>
+      <w:pPr>
+        <w:ind w:left="360"/>
+        <w:rPr>
+          <w:lang w:val="ru-RU"/>
+        </w:rPr>
+      </w:pPr>
+      <w:r>
+        <w:rPr>
+          <w:lang w:val="ru-RU"/>
+        </w:rPr>
+        <w:t>Шестая строка текстовая надпись «Дата ремонта», рядом с текстовой поле для ввода даты ремонта.</w:t>
+      </w:r>
+    </w:p>
+    <w:p>
+      <w:pPr>
+        <w:ind w:left="360"/>
+        <w:rPr>
+          <w:lang w:val="ru-RU"/>
+        </w:rPr>
+      </w:pPr>
+      <w:r>
+        <w:rPr>
+          <w:lang w:val="ru-RU"/>
+        </w:rPr>
+        <w:t>Седьмая строка кнопка  «сохранить», по нажатию на кнопку данные сохраняются в соответствующих таблицах базы данных</w:t>
+      </w:r>
+    </w:p>
+    <w:p>
+      <w:pPr>
+        <w:ind w:left="360"/>
+        <w:rPr>
+          <w:lang w:val="ru-RU"/>
+        </w:rPr>
+      </w:pPr>
+    </w:p>
+    <w:p>
+      <w:pPr>
+        <w:ind w:left="360"/>
+        <w:rPr>
+          <w:lang w:val="ru-RU"/>
+        </w:rPr>
+      </w:pPr>
+    </w:p>
+    <w:p>
+      <w:pPr>
+        <w:ind w:left="360"/>
+        <w:rPr>
+          <w:lang w:val="ru-RU"/>
+        </w:rPr>
+      </w:pPr>
+    </w:p>
+    <w:p>
+      <w:pPr>
+        <w:ind w:left="360"/>
+        <w:rPr>
+          <w:lang w:val="ru-RU"/>
+        </w:rPr>
+      </w:pPr>
+    </w:p>
+    <w:p>
+      <w:pPr>
+        <w:ind w:left="360"/>
+        <w:rPr>
+          <w:lang w:val="ru-RU"/>
+        </w:rPr>
+      </w:pPr>
+    </w:p>
+    <w:p>
+      <w:pPr>
+        <w:ind w:left="360"/>
+        <w:rPr>
+          <w:lang w:val="ru-RU"/>
+        </w:rPr>
+      </w:pPr>
+    </w:p>
+    <w:p>
+      <w:pPr>
+        <w:ind w:left="360"/>
+        <w:rPr>
+          <w:lang w:val="ru-RU"/>
+        </w:rPr>
+      </w:pPr>
+    </w:p>
+    <w:p>
+      <w:pPr>
+        <w:ind w:left="360"/>
+        <w:rPr>
+          <w:lang w:val="ru-RU"/>
+        </w:rPr>
+      </w:pPr>
+    </w:p>
+    <w:p>
+      <w:pPr>
+        <w:ind w:left="360"/>
+        <w:rPr>
+          <w:lang w:val="ru-RU"/>
+        </w:rPr>
+      </w:pPr>
+    </w:p>
+    <w:p>
+      <w:pPr>
+        <w:ind w:left="360"/>
+        <w:rPr>
+          <w:lang w:val="ru-RU"/>
+        </w:rPr>
+      </w:pPr>
+    </w:p>
+    <w:p>
+      <w:pPr>
+        <w:ind w:left="360"/>
+        <w:rPr>
+          <w:lang w:val="ru-RU"/>
+        </w:rPr>
+      </w:pPr>
+    </w:p>
+    <w:p>
+      <w:pPr>
+        <w:ind w:left="360"/>
+        <w:rPr>
+          <w:lang w:val="ru-RU"/>
+        </w:rPr>
+      </w:pPr>
+    </w:p>
+    <w:p>
+      <w:pPr>
+        <w:ind w:left="360"/>
+        <w:rPr>
+          <w:lang w:val="ru-RU"/>
+        </w:rPr>
+      </w:pPr>
+    </w:p>
+    <w:p>
+      <w:pPr>
+        <w:ind w:left="360"/>
+        <w:rPr>
+          <w:lang w:val="ru-RU"/>
+        </w:rPr>
+      </w:pPr>
+    </w:p>
+    <w:p>
+      <w:pPr>
+        <w:pStyle w:val="ae"/>
+      </w:pPr>
+      <w:proofErr w:type="spellStart"/>
+      <w:r>
+        <w:lastRenderedPageBreak/>
+        <w:t>сейчас</w:t>
+      </w:r>
+      <w:proofErr w:type="spellEnd"/>
+      <w:r>
+        <w:t xml:space="preserve"> я опишу </w:t>
+      </w:r>
+      <w:proofErr w:type="spellStart"/>
+      <w:r>
+        <w:t>чего</w:t>
+      </w:r>
+      <w:proofErr w:type="spellEnd"/>
+      <w:r>
+        <w:t xml:space="preserve"> </w:t>
+      </w:r>
+      <w:proofErr w:type="spellStart"/>
+      <w:r>
+        <w:t>ожидаю</w:t>
+      </w:r>
+      <w:proofErr w:type="spellEnd"/>
+      <w:r>
+        <w:t xml:space="preserve"> от </w:t>
+      </w:r>
+      <w:proofErr w:type="spellStart"/>
+      <w:r>
+        <w:t>конкретной</w:t>
+      </w:r>
+      <w:proofErr w:type="spellEnd"/>
+      <w:r>
+        <w:t xml:space="preserve"> </w:t>
+      </w:r>
+      <w:proofErr w:type="spellStart"/>
+      <w:r>
+        <w:t>части</w:t>
+      </w:r>
+      <w:proofErr w:type="spellEnd"/>
+      <w:r>
+        <w:t xml:space="preserve"> </w:t>
+      </w:r>
+      <w:proofErr w:type="spellStart"/>
+      <w:r>
+        <w:t>кода</w:t>
+      </w:r>
+      <w:proofErr w:type="spellEnd"/>
+      <w:r>
+        <w:t xml:space="preserve">, и </w:t>
+      </w:r>
+      <w:proofErr w:type="spellStart"/>
+      <w:r>
+        <w:t>интерфейса</w:t>
+      </w:r>
+      <w:proofErr w:type="spellEnd"/>
+      <w:r>
+        <w:t xml:space="preserve"> а </w:t>
+      </w:r>
+      <w:proofErr w:type="spellStart"/>
+      <w:r>
+        <w:t>далее</w:t>
+      </w:r>
+      <w:proofErr w:type="spellEnd"/>
+      <w:r>
+        <w:t xml:space="preserve"> </w:t>
+      </w:r>
+      <w:proofErr w:type="spellStart"/>
+      <w:r>
+        <w:t>что</w:t>
+      </w:r>
+      <w:proofErr w:type="spellEnd"/>
+      <w:r>
+        <w:t xml:space="preserve"> </w:t>
+      </w:r>
+      <w:proofErr w:type="spellStart"/>
+      <w:r>
+        <w:t>сейчас</w:t>
+      </w:r>
+      <w:proofErr w:type="spellEnd"/>
+      <w:r>
+        <w:t xml:space="preserve"> </w:t>
+      </w:r>
+      <w:proofErr w:type="spellStart"/>
+      <w:r>
+        <w:t>происходит</w:t>
+      </w:r>
+      <w:proofErr w:type="spellEnd"/>
+      <w:r>
+        <w:t>.</w:t>
+      </w:r>
+    </w:p>
+    <w:p>
+      <w:pPr>
+        <w:pStyle w:val="ae"/>
+      </w:pPr>
+      <w:r>
+        <w:t xml:space="preserve">1) </w:t>
+      </w:r>
+      <w:proofErr w:type="spellStart"/>
+      <w:r>
+        <w:t>программа</w:t>
+      </w:r>
+      <w:proofErr w:type="spellEnd"/>
+      <w:r>
+        <w:t xml:space="preserve"> </w:t>
+      </w:r>
+      <w:proofErr w:type="spellStart"/>
+      <w:r>
+        <w:t>пока</w:t>
+      </w:r>
+      <w:proofErr w:type="spellEnd"/>
+      <w:r>
+        <w:t xml:space="preserve"> </w:t>
+      </w:r>
+      <w:proofErr w:type="spellStart"/>
+      <w:r>
+        <w:t>состоит</w:t>
+      </w:r>
+      <w:proofErr w:type="spellEnd"/>
+      <w:r>
+        <w:t xml:space="preserve"> </w:t>
+      </w:r>
+      <w:proofErr w:type="spellStart"/>
+      <w:r>
+        <w:t>из</w:t>
+      </w:r>
+      <w:proofErr w:type="spellEnd"/>
+      <w:r>
+        <w:t xml:space="preserve"> 3 </w:t>
+      </w:r>
+      <w:proofErr w:type="spellStart"/>
+      <w:r>
+        <w:t>основных</w:t>
+      </w:r>
+      <w:proofErr w:type="spellEnd"/>
+      <w:r>
+        <w:t xml:space="preserve"> кнопок "</w:t>
+      </w:r>
+      <w:proofErr w:type="spellStart"/>
+      <w:r>
+        <w:t>внести</w:t>
+      </w:r>
+      <w:proofErr w:type="spellEnd"/>
+      <w:r>
+        <w:t xml:space="preserve"> акт", "</w:t>
+      </w:r>
+      <w:proofErr w:type="spellStart"/>
+      <w:r>
+        <w:t>поиск</w:t>
+      </w:r>
+      <w:proofErr w:type="spellEnd"/>
+      <w:r>
+        <w:t xml:space="preserve"> </w:t>
+      </w:r>
+      <w:proofErr w:type="spellStart"/>
+      <w:r>
+        <w:t>устройства</w:t>
+      </w:r>
+      <w:proofErr w:type="spellEnd"/>
+      <w:r>
+        <w:t xml:space="preserve">" и "добавить </w:t>
+      </w:r>
+      <w:proofErr w:type="spellStart"/>
+      <w:r>
+        <w:t>устройство</w:t>
+      </w:r>
+      <w:proofErr w:type="spellEnd"/>
+      <w:r>
+        <w:t xml:space="preserve">". </w:t>
+      </w:r>
+      <w:proofErr w:type="spellStart"/>
+      <w:r>
+        <w:t>сейчас</w:t>
+      </w:r>
+      <w:proofErr w:type="spellEnd"/>
+      <w:r>
+        <w:t xml:space="preserve"> </w:t>
+      </w:r>
+      <w:proofErr w:type="spellStart"/>
+      <w:r>
+        <w:t>меня</w:t>
+      </w:r>
+      <w:proofErr w:type="spellEnd"/>
+      <w:r>
+        <w:t xml:space="preserve"> </w:t>
+      </w:r>
+      <w:proofErr w:type="spellStart"/>
+      <w:r>
+        <w:t>интересует</w:t>
+      </w:r>
+      <w:proofErr w:type="spellEnd"/>
+      <w:r>
+        <w:t xml:space="preserve"> </w:t>
+      </w:r>
+      <w:proofErr w:type="spellStart"/>
+      <w:r>
+        <w:t>пока</w:t>
+      </w:r>
+      <w:proofErr w:type="spellEnd"/>
+      <w:r>
+        <w:t xml:space="preserve"> </w:t>
+      </w:r>
+      <w:proofErr w:type="spellStart"/>
+      <w:r>
+        <w:t>только</w:t>
+      </w:r>
+      <w:proofErr w:type="spellEnd"/>
+      <w:r>
+        <w:t xml:space="preserve"> </w:t>
+      </w:r>
+      <w:proofErr w:type="spellStart"/>
+      <w:r>
+        <w:t>часть</w:t>
+      </w:r>
+      <w:proofErr w:type="spellEnd"/>
+      <w:r>
+        <w:t xml:space="preserve"> с "</w:t>
+      </w:r>
+      <w:proofErr w:type="spellStart"/>
+      <w:r>
+        <w:t>внести</w:t>
+      </w:r>
+      <w:proofErr w:type="spellEnd"/>
+      <w:r>
+        <w:t xml:space="preserve"> акт". По </w:t>
+      </w:r>
+      <w:proofErr w:type="spellStart"/>
+      <w:r>
+        <w:t>нажатию</w:t>
+      </w:r>
+      <w:proofErr w:type="spellEnd"/>
+      <w:r>
+        <w:t xml:space="preserve"> на кнопку </w:t>
+      </w:r>
+      <w:proofErr w:type="spellStart"/>
+      <w:r>
+        <w:t>пользователю</w:t>
+      </w:r>
+      <w:proofErr w:type="spellEnd"/>
+      <w:r>
+        <w:t xml:space="preserve"> </w:t>
+      </w:r>
+      <w:proofErr w:type="spellStart"/>
+      <w:r>
+        <w:t>открывается</w:t>
+      </w:r>
+      <w:proofErr w:type="spellEnd"/>
+      <w:r>
+        <w:t xml:space="preserve"> форма для </w:t>
+      </w:r>
+      <w:proofErr w:type="spellStart"/>
+      <w:r>
+        <w:t>ввода</w:t>
+      </w:r>
+      <w:proofErr w:type="spellEnd"/>
+      <w:r>
+        <w:t xml:space="preserve"> </w:t>
+      </w:r>
+      <w:proofErr w:type="spellStart"/>
+      <w:r>
+        <w:t>акта</w:t>
+      </w:r>
+      <w:proofErr w:type="spellEnd"/>
+      <w:r>
         <w:t xml:space="preserve">, </w:t>
       </w:r>
-      <w:r>
-        <w:rPr>
-          <w:lang w:val="ru-RU"/>
-        </w:rPr>
-        <w:t>рядом с текстовой надписью, выпадающий список</w:t>
-      </w:r>
-      <w:r>
-        <w:rPr>
-          <w:lang w:val="ru-RU"/>
-        </w:rPr>
-        <w:t>, в зависимости от выбранного типа устройства выпадает соответствующий список серийный номеров, для удобства должен быть поиск по выпадающему списку.</w:t>
+      <w:proofErr w:type="spellStart"/>
+      <w:r>
+        <w:t>сверху</w:t>
+      </w:r>
+      <w:proofErr w:type="spellEnd"/>
+      <w:r>
+        <w:t xml:space="preserve"> </w:t>
+      </w:r>
+      <w:proofErr w:type="spellStart"/>
+      <w:r>
+        <w:t>формы</w:t>
+      </w:r>
+      <w:proofErr w:type="spellEnd"/>
+      <w:r>
+        <w:t xml:space="preserve"> </w:t>
+      </w:r>
+      <w:proofErr w:type="spellStart"/>
+      <w:r>
+        <w:t>текстовая</w:t>
+      </w:r>
+      <w:proofErr w:type="spellEnd"/>
+      <w:r>
+        <w:t xml:space="preserve"> </w:t>
+      </w:r>
+      <w:proofErr w:type="spellStart"/>
+      <w:r>
+        <w:t>надпись</w:t>
+      </w:r>
+      <w:proofErr w:type="spellEnd"/>
+      <w:r>
+        <w:t xml:space="preserve"> Номер </w:t>
+      </w:r>
+      <w:proofErr w:type="spellStart"/>
+      <w:r>
+        <w:t>Акта</w:t>
+      </w:r>
+      <w:proofErr w:type="spellEnd"/>
+      <w:r>
+        <w:t xml:space="preserve">: и поле для </w:t>
+      </w:r>
+      <w:proofErr w:type="spellStart"/>
+      <w:r>
+        <w:t>ввода</w:t>
+      </w:r>
+      <w:proofErr w:type="spellEnd"/>
+      <w:r>
+        <w:t xml:space="preserve"> номера </w:t>
+      </w:r>
+      <w:proofErr w:type="spellStart"/>
+      <w:r>
+        <w:t>акта</w:t>
+      </w:r>
+      <w:proofErr w:type="spellEnd"/>
+      <w:r>
+        <w:t xml:space="preserve">, </w:t>
+      </w:r>
+      <w:proofErr w:type="spellStart"/>
+      <w:r>
+        <w:t>ниже</w:t>
+      </w:r>
+      <w:proofErr w:type="spellEnd"/>
+      <w:r>
+        <w:t xml:space="preserve"> Номер </w:t>
+      </w:r>
+      <w:proofErr w:type="spellStart"/>
+      <w:r>
+        <w:t>Устройства</w:t>
+      </w:r>
+      <w:proofErr w:type="spellEnd"/>
+      <w:r>
+        <w:t xml:space="preserve">: и </w:t>
+      </w:r>
+      <w:proofErr w:type="spellStart"/>
+      <w:r>
+        <w:t>выпадающий</w:t>
+      </w:r>
+      <w:proofErr w:type="spellEnd"/>
+      <w:r>
+        <w:t xml:space="preserve"> список </w:t>
+      </w:r>
+      <w:proofErr w:type="spellStart"/>
+      <w:r>
+        <w:t>устройств</w:t>
+      </w:r>
+      <w:proofErr w:type="spellEnd"/>
+      <w:r>
+        <w:t xml:space="preserve"> для </w:t>
+      </w:r>
+      <w:proofErr w:type="spellStart"/>
+      <w:r>
+        <w:t>выбора</w:t>
+      </w:r>
+      <w:proofErr w:type="spellEnd"/>
+      <w:r>
+        <w:t xml:space="preserve"> </w:t>
+      </w:r>
+      <w:proofErr w:type="spellStart"/>
+      <w:r>
+        <w:t>пользователем</w:t>
+      </w:r>
+      <w:proofErr w:type="spellEnd"/>
+      <w:r>
+        <w:t xml:space="preserve">, в </w:t>
+      </w:r>
+      <w:proofErr w:type="spellStart"/>
+      <w:r>
+        <w:t>зависимости</w:t>
+      </w:r>
+      <w:proofErr w:type="spellEnd"/>
+      <w:r>
+        <w:t xml:space="preserve"> от </w:t>
+      </w:r>
+      <w:proofErr w:type="spellStart"/>
+      <w:r>
+        <w:t>выбора</w:t>
+      </w:r>
+      <w:proofErr w:type="spellEnd"/>
+      <w:r>
+        <w:t xml:space="preserve"> номера </w:t>
+      </w:r>
+      <w:proofErr w:type="spellStart"/>
+      <w:r>
+        <w:t>устройства</w:t>
+      </w:r>
+      <w:proofErr w:type="spellEnd"/>
+      <w:r>
+        <w:t xml:space="preserve">, </w:t>
+      </w:r>
+      <w:proofErr w:type="spellStart"/>
+      <w:r>
+        <w:t>ниже</w:t>
+      </w:r>
+      <w:proofErr w:type="spellEnd"/>
+      <w:r>
+        <w:t xml:space="preserve"> </w:t>
+      </w:r>
+      <w:proofErr w:type="spellStart"/>
+      <w:r>
+        <w:t>есть</w:t>
+      </w:r>
+      <w:proofErr w:type="spellEnd"/>
+      <w:r>
+        <w:t xml:space="preserve"> </w:t>
+      </w:r>
+      <w:proofErr w:type="spellStart"/>
+      <w:r>
+        <w:t>текстовая</w:t>
+      </w:r>
+      <w:proofErr w:type="spellEnd"/>
+      <w:r>
+        <w:t xml:space="preserve"> </w:t>
+      </w:r>
+      <w:proofErr w:type="spellStart"/>
+      <w:r>
+        <w:t>надпись</w:t>
+      </w:r>
+      <w:proofErr w:type="spellEnd"/>
+      <w:r>
+        <w:t xml:space="preserve"> тип </w:t>
+      </w:r>
+      <w:proofErr w:type="spellStart"/>
+      <w:r>
+        <w:t>устройства</w:t>
+      </w:r>
+      <w:proofErr w:type="spellEnd"/>
+      <w:r>
+        <w:t xml:space="preserve"> и поле для </w:t>
+      </w:r>
+      <w:proofErr w:type="spellStart"/>
+      <w:r>
+        <w:t>вывода</w:t>
+      </w:r>
+      <w:proofErr w:type="spellEnd"/>
+      <w:r>
+        <w:t xml:space="preserve"> </w:t>
+      </w:r>
+      <w:proofErr w:type="spellStart"/>
+      <w:r>
+        <w:t>типа</w:t>
+      </w:r>
+      <w:proofErr w:type="spellEnd"/>
+      <w:r>
+        <w:t xml:space="preserve"> </w:t>
+      </w:r>
+      <w:proofErr w:type="spellStart"/>
+      <w:r>
+        <w:t>устройства</w:t>
+      </w:r>
+      <w:proofErr w:type="spellEnd"/>
+      <w:r>
+        <w:t xml:space="preserve"> </w:t>
+      </w:r>
+      <w:proofErr w:type="spellStart"/>
+      <w:r>
+        <w:t>которое</w:t>
+      </w:r>
+      <w:proofErr w:type="spellEnd"/>
+      <w:r>
+        <w:t xml:space="preserve"> </w:t>
+      </w:r>
+      <w:proofErr w:type="spellStart"/>
+      <w:r>
+        <w:t>выбирается</w:t>
+      </w:r>
+      <w:proofErr w:type="spellEnd"/>
+      <w:r>
+        <w:t xml:space="preserve"> </w:t>
+      </w:r>
+      <w:proofErr w:type="spellStart"/>
+      <w:r>
+        <w:t>из</w:t>
+      </w:r>
+      <w:proofErr w:type="spellEnd"/>
+      <w:r>
+        <w:t xml:space="preserve"> </w:t>
+      </w:r>
+      <w:proofErr w:type="spellStart"/>
+      <w:r>
+        <w:t>базы</w:t>
+      </w:r>
+      <w:proofErr w:type="spellEnd"/>
+      <w:r>
+        <w:t xml:space="preserve"> по номеру. </w:t>
+      </w:r>
+      <w:proofErr w:type="spellStart"/>
+      <w:r>
+        <w:t>Далее</w:t>
+      </w:r>
+      <w:proofErr w:type="spellEnd"/>
+      <w:r>
+        <w:t xml:space="preserve"> </w:t>
+      </w:r>
+      <w:proofErr w:type="spellStart"/>
+      <w:r>
+        <w:t>под</w:t>
+      </w:r>
+      <w:proofErr w:type="spellEnd"/>
+      <w:r>
+        <w:t xml:space="preserve"> типом </w:t>
+      </w:r>
+      <w:proofErr w:type="spellStart"/>
+      <w:r>
+        <w:t>устройства</w:t>
+      </w:r>
+      <w:proofErr w:type="spellEnd"/>
+      <w:r>
+        <w:t xml:space="preserve"> </w:t>
+      </w:r>
+      <w:proofErr w:type="spellStart"/>
+      <w:r>
+        <w:t>есть</w:t>
+      </w:r>
+      <w:proofErr w:type="spellEnd"/>
+      <w:r>
+        <w:t xml:space="preserve"> </w:t>
+      </w:r>
+      <w:proofErr w:type="spellStart"/>
+      <w:r>
+        <w:t>текстовая</w:t>
+      </w:r>
+      <w:proofErr w:type="spellEnd"/>
+      <w:r>
+        <w:t xml:space="preserve"> </w:t>
+      </w:r>
+      <w:proofErr w:type="spellStart"/>
+      <w:r>
+        <w:t>надпись</w:t>
+      </w:r>
+      <w:proofErr w:type="spellEnd"/>
+      <w:r>
+        <w:t xml:space="preserve">: </w:t>
+      </w:r>
+      <w:proofErr w:type="spellStart"/>
+      <w:r>
+        <w:t>Предыдущие</w:t>
+      </w:r>
+      <w:proofErr w:type="spellEnd"/>
+      <w:r>
+        <w:t xml:space="preserve"> </w:t>
+      </w:r>
+      <w:proofErr w:type="spellStart"/>
+      <w:r>
+        <w:t>Ремонты</w:t>
+      </w:r>
+      <w:proofErr w:type="spellEnd"/>
+      <w:r>
+        <w:t xml:space="preserve"> (за </w:t>
+      </w:r>
+      <w:proofErr w:type="spellStart"/>
+      <w:r>
+        <w:t>последние</w:t>
+      </w:r>
+      <w:proofErr w:type="spellEnd"/>
+      <w:r>
+        <w:t xml:space="preserve"> 6 </w:t>
+      </w:r>
+      <w:proofErr w:type="spellStart"/>
+      <w:r>
+        <w:t>месяцев</w:t>
+      </w:r>
+      <w:proofErr w:type="spellEnd"/>
+      <w:r>
+        <w:t xml:space="preserve">) и </w:t>
+      </w:r>
+      <w:proofErr w:type="spellStart"/>
+      <w:r>
+        <w:t>должны</w:t>
+      </w:r>
+      <w:proofErr w:type="spellEnd"/>
+      <w:r>
+        <w:t xml:space="preserve"> </w:t>
+      </w:r>
+      <w:proofErr w:type="spellStart"/>
+      <w:r>
+        <w:t>выводиться</w:t>
+      </w:r>
+      <w:proofErr w:type="spellEnd"/>
+      <w:r>
+        <w:t xml:space="preserve"> </w:t>
+      </w:r>
+      <w:proofErr w:type="spellStart"/>
+      <w:r>
+        <w:t>ремонты</w:t>
+      </w:r>
+      <w:proofErr w:type="spellEnd"/>
+      <w:r>
+        <w:t xml:space="preserve"> по </w:t>
+      </w:r>
+      <w:proofErr w:type="spellStart"/>
+      <w:r>
+        <w:t>этому</w:t>
+      </w:r>
+      <w:proofErr w:type="spellEnd"/>
+      <w:r>
+        <w:t xml:space="preserve"> </w:t>
+      </w:r>
+      <w:proofErr w:type="spellStart"/>
+      <w:r>
+        <w:t>устройству</w:t>
+      </w:r>
+      <w:proofErr w:type="spellEnd"/>
+      <w:r>
+        <w:t xml:space="preserve"> за </w:t>
+      </w:r>
+      <w:proofErr w:type="spellStart"/>
+      <w:r>
+        <w:t>последние</w:t>
+      </w:r>
+      <w:proofErr w:type="spellEnd"/>
+      <w:r>
+        <w:t xml:space="preserve"> 6 </w:t>
+      </w:r>
+      <w:proofErr w:type="spellStart"/>
+      <w:r>
+        <w:t>месяцев</w:t>
+      </w:r>
+      <w:proofErr w:type="spellEnd"/>
+      <w:r>
+        <w:t xml:space="preserve"> в формате тип </w:t>
+      </w:r>
+      <w:proofErr w:type="spellStart"/>
+      <w:r>
+        <w:t>работ</w:t>
+      </w:r>
+      <w:proofErr w:type="spellEnd"/>
+      <w:r>
+        <w:t xml:space="preserve"> и рядом дата </w:t>
+      </w:r>
+      <w:proofErr w:type="spellStart"/>
+      <w:r>
+        <w:t>выполнения</w:t>
+      </w:r>
+      <w:proofErr w:type="spellEnd"/>
+      <w:r>
+        <w:t xml:space="preserve">. </w:t>
+      </w:r>
+      <w:proofErr w:type="spellStart"/>
+      <w:r>
+        <w:t>далее</w:t>
+      </w:r>
+      <w:proofErr w:type="spellEnd"/>
+      <w:r>
+        <w:t xml:space="preserve"> </w:t>
+      </w:r>
+      <w:proofErr w:type="spellStart"/>
+      <w:r>
+        <w:t>под</w:t>
+      </w:r>
+      <w:proofErr w:type="spellEnd"/>
+      <w:r>
+        <w:t xml:space="preserve"> </w:t>
+      </w:r>
+      <w:proofErr w:type="spellStart"/>
+      <w:r>
+        <w:t>этой</w:t>
+      </w:r>
+      <w:proofErr w:type="spellEnd"/>
+      <w:r>
+        <w:t xml:space="preserve"> </w:t>
+      </w:r>
+      <w:proofErr w:type="spellStart"/>
+      <w:r>
+        <w:t>информацией</w:t>
+      </w:r>
+      <w:proofErr w:type="spellEnd"/>
+      <w:r>
+        <w:t xml:space="preserve"> </w:t>
+      </w:r>
+      <w:proofErr w:type="spellStart"/>
+      <w:r>
+        <w:t>должна</w:t>
+      </w:r>
+      <w:proofErr w:type="spellEnd"/>
+      <w:r>
+        <w:t xml:space="preserve"> </w:t>
+      </w:r>
+      <w:proofErr w:type="spellStart"/>
+      <w:r>
+        <w:t>быть</w:t>
+      </w:r>
+      <w:proofErr w:type="spellEnd"/>
+      <w:r>
+        <w:t xml:space="preserve"> кнопка "Добавить ремонт" </w:t>
+      </w:r>
+      <w:proofErr w:type="spellStart"/>
+      <w:r>
+        <w:t>нажимая</w:t>
+      </w:r>
+      <w:proofErr w:type="spellEnd"/>
+      <w:r>
+        <w:t xml:space="preserve"> на </w:t>
+      </w:r>
+      <w:proofErr w:type="spellStart"/>
+      <w:r>
+        <w:t>которую</w:t>
+      </w:r>
+      <w:proofErr w:type="spellEnd"/>
+      <w:r>
+        <w:t xml:space="preserve"> </w:t>
+      </w:r>
+      <w:proofErr w:type="spellStart"/>
+      <w:r>
+        <w:t>выпадает</w:t>
+      </w:r>
+      <w:proofErr w:type="spellEnd"/>
+      <w:r>
+        <w:t xml:space="preserve"> список </w:t>
+      </w:r>
+      <w:proofErr w:type="spellStart"/>
+      <w:r>
+        <w:t>работ</w:t>
+      </w:r>
+      <w:proofErr w:type="spellEnd"/>
+      <w:r>
+        <w:t xml:space="preserve"> </w:t>
+      </w:r>
+      <w:proofErr w:type="spellStart"/>
+      <w:r>
+        <w:t>именно</w:t>
+      </w:r>
+      <w:proofErr w:type="spellEnd"/>
+      <w:r>
+        <w:t xml:space="preserve"> по </w:t>
+      </w:r>
+      <w:proofErr w:type="spellStart"/>
+      <w:r>
+        <w:t>этому</w:t>
+      </w:r>
+      <w:proofErr w:type="spellEnd"/>
+      <w:r>
+        <w:t xml:space="preserve">, важно </w:t>
+      </w:r>
+      <w:proofErr w:type="spellStart"/>
+      <w:r>
+        <w:t>что</w:t>
+      </w:r>
+      <w:proofErr w:type="spellEnd"/>
+      <w:r>
+        <w:t xml:space="preserve"> списки </w:t>
+      </w:r>
+      <w:proofErr w:type="spellStart"/>
+      <w:r>
+        <w:t>работ</w:t>
+      </w:r>
+      <w:proofErr w:type="spellEnd"/>
+      <w:r>
+        <w:t xml:space="preserve"> и </w:t>
+      </w:r>
+      <w:proofErr w:type="spellStart"/>
+      <w:r>
+        <w:t>цены</w:t>
+      </w:r>
+      <w:proofErr w:type="spellEnd"/>
+      <w:r>
+        <w:t xml:space="preserve"> по </w:t>
+      </w:r>
+      <w:proofErr w:type="spellStart"/>
+      <w:r>
+        <w:t>разным</w:t>
+      </w:r>
+      <w:proofErr w:type="spellEnd"/>
+      <w:r>
+        <w:t xml:space="preserve"> </w:t>
+      </w:r>
+      <w:proofErr w:type="spellStart"/>
+      <w:r>
+        <w:t>устройствам</w:t>
+      </w:r>
+      <w:proofErr w:type="spellEnd"/>
+      <w:r>
+        <w:t xml:space="preserve"> </w:t>
+      </w:r>
+      <w:proofErr w:type="spellStart"/>
+      <w:r>
+        <w:t>разные</w:t>
+      </w:r>
+      <w:proofErr w:type="spellEnd"/>
+      <w:r>
+        <w:t xml:space="preserve">. </w:t>
+      </w:r>
+      <w:proofErr w:type="spellStart"/>
+      <w:r>
+        <w:t>Выбрав</w:t>
+      </w:r>
+      <w:proofErr w:type="spellEnd"/>
+      <w:r>
+        <w:t xml:space="preserve"> ремонт </w:t>
+      </w:r>
+      <w:proofErr w:type="spellStart"/>
+      <w:r>
+        <w:t>из</w:t>
+      </w:r>
+      <w:proofErr w:type="spellEnd"/>
+      <w:r>
+        <w:t xml:space="preserve"> </w:t>
+      </w:r>
+      <w:proofErr w:type="spellStart"/>
+      <w:r>
+        <w:t>выпадающего</w:t>
+      </w:r>
+      <w:proofErr w:type="spellEnd"/>
+      <w:r>
+        <w:t xml:space="preserve"> </w:t>
+      </w:r>
+      <w:proofErr w:type="spellStart"/>
+      <w:r>
+        <w:t>списка</w:t>
+      </w:r>
+      <w:proofErr w:type="spellEnd"/>
+      <w:r>
+        <w:t xml:space="preserve"> </w:t>
+      </w:r>
+      <w:proofErr w:type="spellStart"/>
+      <w:r>
+        <w:t>пользователь</w:t>
+      </w:r>
+      <w:proofErr w:type="spellEnd"/>
+      <w:r>
+        <w:t xml:space="preserve"> </w:t>
+      </w:r>
+      <w:proofErr w:type="spellStart"/>
+      <w:r>
+        <w:t>может</w:t>
+      </w:r>
+      <w:proofErr w:type="spellEnd"/>
+      <w:r>
+        <w:t xml:space="preserve"> либо добавить </w:t>
+      </w:r>
+      <w:proofErr w:type="spellStart"/>
+      <w:r>
+        <w:t>еще</w:t>
+      </w:r>
+      <w:proofErr w:type="spellEnd"/>
+      <w:r>
+        <w:t xml:space="preserve"> один ремонт, </w:t>
+      </w:r>
+      <w:proofErr w:type="spellStart"/>
+      <w:r>
+        <w:t>который</w:t>
+      </w:r>
+      <w:proofErr w:type="spellEnd"/>
+      <w:r>
+        <w:t xml:space="preserve"> </w:t>
+      </w:r>
+      <w:proofErr w:type="spellStart"/>
+      <w:r>
+        <w:t>будет</w:t>
+      </w:r>
+      <w:proofErr w:type="spellEnd"/>
+      <w:r>
+        <w:t xml:space="preserve"> добавляться таким же образом, либо </w:t>
+      </w:r>
+      <w:proofErr w:type="spellStart"/>
+      <w:r>
+        <w:t>удалить</w:t>
+      </w:r>
+      <w:proofErr w:type="spellEnd"/>
+      <w:r>
+        <w:t xml:space="preserve"> </w:t>
+      </w:r>
+      <w:proofErr w:type="spellStart"/>
+      <w:r>
+        <w:t>добавленный</w:t>
+      </w:r>
+      <w:proofErr w:type="spellEnd"/>
+      <w:r>
+        <w:t xml:space="preserve"> ремонт рядом </w:t>
+      </w:r>
+      <w:proofErr w:type="spellStart"/>
+      <w:r>
+        <w:t>расположенной</w:t>
+      </w:r>
+      <w:proofErr w:type="spellEnd"/>
+      <w:r>
+        <w:t xml:space="preserve"> </w:t>
+      </w:r>
+      <w:proofErr w:type="spellStart"/>
+      <w:r>
+        <w:t>кнопкой</w:t>
+      </w:r>
+      <w:proofErr w:type="spellEnd"/>
+      <w:r>
+        <w:t xml:space="preserve">, </w:t>
+      </w:r>
+      <w:proofErr w:type="spellStart"/>
+      <w:r>
+        <w:t>под</w:t>
+      </w:r>
+      <w:proofErr w:type="spellEnd"/>
+      <w:r>
+        <w:t xml:space="preserve"> </w:t>
+      </w:r>
+      <w:proofErr w:type="spellStart"/>
+      <w:r>
+        <w:t>добавленными</w:t>
+      </w:r>
+      <w:proofErr w:type="spellEnd"/>
+      <w:r>
+        <w:t xml:space="preserve"> ремонтами </w:t>
+      </w:r>
+      <w:proofErr w:type="spellStart"/>
+      <w:r>
+        <w:t>есть</w:t>
+      </w:r>
+      <w:proofErr w:type="spellEnd"/>
+      <w:r>
+        <w:t xml:space="preserve"> </w:t>
+      </w:r>
+      <w:proofErr w:type="spellStart"/>
+      <w:r>
+        <w:t>текстовая</w:t>
+      </w:r>
+      <w:proofErr w:type="spellEnd"/>
+      <w:r>
+        <w:t xml:space="preserve"> </w:t>
+      </w:r>
+      <w:proofErr w:type="spellStart"/>
+      <w:r>
+        <w:t>надпись</w:t>
+      </w:r>
+      <w:proofErr w:type="spellEnd"/>
+      <w:r>
+        <w:t xml:space="preserve"> </w:t>
+      </w:r>
+      <w:proofErr w:type="spellStart"/>
+      <w:r>
+        <w:t>Общая</w:t>
+      </w:r>
+      <w:proofErr w:type="spellEnd"/>
+      <w:r>
+        <w:t xml:space="preserve"> </w:t>
+      </w:r>
+      <w:proofErr w:type="spellStart"/>
+      <w:r>
+        <w:t>Стоимость</w:t>
+      </w:r>
+      <w:proofErr w:type="spellEnd"/>
+      <w:r>
+        <w:t xml:space="preserve">: и рядом </w:t>
+      </w:r>
+      <w:proofErr w:type="spellStart"/>
+      <w:r>
+        <w:t>текстовое</w:t>
+      </w:r>
+      <w:proofErr w:type="spellEnd"/>
+      <w:r>
+        <w:t xml:space="preserve"> поле </w:t>
+      </w:r>
+      <w:proofErr w:type="spellStart"/>
+      <w:r>
+        <w:t>которое</w:t>
+      </w:r>
+      <w:proofErr w:type="spellEnd"/>
+      <w:r>
+        <w:t xml:space="preserve"> </w:t>
+      </w:r>
+      <w:proofErr w:type="spellStart"/>
+      <w:r>
+        <w:t>накапливает</w:t>
+      </w:r>
+      <w:proofErr w:type="spellEnd"/>
+      <w:r>
+        <w:t xml:space="preserve"> </w:t>
+      </w:r>
+      <w:proofErr w:type="spellStart"/>
+      <w:r>
+        <w:t>стоимости</w:t>
+      </w:r>
+      <w:proofErr w:type="spellEnd"/>
+      <w:r>
+        <w:t xml:space="preserve"> </w:t>
+      </w:r>
+      <w:proofErr w:type="spellStart"/>
+      <w:r>
+        <w:t>выбранных</w:t>
+      </w:r>
+      <w:proofErr w:type="spellEnd"/>
+      <w:r>
+        <w:t xml:space="preserve"> </w:t>
+      </w:r>
+      <w:proofErr w:type="spellStart"/>
+      <w:r>
+        <w:t>ремонтов</w:t>
+      </w:r>
+      <w:proofErr w:type="spellEnd"/>
+      <w:r>
+        <w:t xml:space="preserve">, а в </w:t>
+      </w:r>
+      <w:proofErr w:type="spellStart"/>
+      <w:r>
+        <w:t>случае</w:t>
+      </w:r>
+      <w:proofErr w:type="spellEnd"/>
+      <w:r>
+        <w:t xml:space="preserve"> </w:t>
+      </w:r>
+      <w:proofErr w:type="spellStart"/>
+      <w:r>
+        <w:t>удаления</w:t>
+      </w:r>
+      <w:proofErr w:type="spellEnd"/>
+      <w:r>
+        <w:t xml:space="preserve"> </w:t>
+      </w:r>
+      <w:proofErr w:type="spellStart"/>
+      <w:r>
+        <w:t>отнимает</w:t>
+      </w:r>
+      <w:proofErr w:type="spellEnd"/>
+      <w:r>
+        <w:t xml:space="preserve"> </w:t>
+      </w:r>
+      <w:proofErr w:type="spellStart"/>
+      <w:r>
+        <w:t>стоимость</w:t>
+      </w:r>
+      <w:proofErr w:type="spellEnd"/>
+      <w:r>
+        <w:t xml:space="preserve">. и </w:t>
+      </w:r>
+      <w:proofErr w:type="spellStart"/>
+      <w:r>
+        <w:t>под</w:t>
+      </w:r>
+      <w:proofErr w:type="spellEnd"/>
+      <w:r>
+        <w:t xml:space="preserve"> </w:t>
+      </w:r>
+      <w:proofErr w:type="spellStart"/>
+      <w:r>
+        <w:t>всем</w:t>
+      </w:r>
+      <w:proofErr w:type="spellEnd"/>
+      <w:r>
+        <w:t xml:space="preserve"> </w:t>
+      </w:r>
+      <w:proofErr w:type="spellStart"/>
+      <w:r>
+        <w:t>этим</w:t>
+      </w:r>
+      <w:proofErr w:type="spellEnd"/>
+      <w:r>
+        <w:t xml:space="preserve"> </w:t>
+      </w:r>
+      <w:proofErr w:type="spellStart"/>
+      <w:r>
+        <w:t>есть</w:t>
+      </w:r>
+      <w:proofErr w:type="spellEnd"/>
+      <w:r>
+        <w:t xml:space="preserve"> </w:t>
+      </w:r>
+      <w:proofErr w:type="spellStart"/>
+      <w:r>
+        <w:t>две</w:t>
+      </w:r>
+      <w:proofErr w:type="spellEnd"/>
+      <w:r>
+        <w:t xml:space="preserve"> кнопки, назад </w:t>
+      </w:r>
+      <w:proofErr w:type="spellStart"/>
+      <w:r>
+        <w:t>которая</w:t>
+      </w:r>
+      <w:proofErr w:type="spellEnd"/>
+      <w:r>
+        <w:t xml:space="preserve"> </w:t>
+      </w:r>
+      <w:proofErr w:type="spellStart"/>
+      <w:r>
+        <w:t>возвращает</w:t>
+      </w:r>
+      <w:proofErr w:type="spellEnd"/>
+      <w:r>
+        <w:t xml:space="preserve"> на </w:t>
+      </w:r>
+      <w:proofErr w:type="spellStart"/>
+      <w:r>
+        <w:t>изначальную</w:t>
+      </w:r>
+      <w:proofErr w:type="spellEnd"/>
+      <w:r>
+        <w:t xml:space="preserve"> </w:t>
+      </w:r>
+      <w:proofErr w:type="spellStart"/>
+      <w:r>
+        <w:t>страницу</w:t>
+      </w:r>
+      <w:proofErr w:type="spellEnd"/>
+      <w:r>
+        <w:t xml:space="preserve"> и </w:t>
+      </w:r>
+      <w:proofErr w:type="spellStart"/>
+      <w:r>
+        <w:t>сохранить</w:t>
+      </w:r>
+      <w:proofErr w:type="spellEnd"/>
+      <w:r>
+        <w:t xml:space="preserve"> акт, по </w:t>
+      </w:r>
+      <w:proofErr w:type="spellStart"/>
+      <w:r>
+        <w:t>нажатию</w:t>
+      </w:r>
+      <w:proofErr w:type="spellEnd"/>
+      <w:r>
+        <w:t xml:space="preserve"> на </w:t>
+      </w:r>
+      <w:proofErr w:type="spellStart"/>
+      <w:r>
+        <w:t>которую</w:t>
+      </w:r>
+      <w:proofErr w:type="spellEnd"/>
+      <w:r>
+        <w:t xml:space="preserve"> в базу </w:t>
+      </w:r>
+      <w:proofErr w:type="spellStart"/>
+      <w:r>
+        <w:t>данных</w:t>
+      </w:r>
+      <w:proofErr w:type="spellEnd"/>
+      <w:r>
+        <w:t xml:space="preserve"> </w:t>
+      </w:r>
+      <w:proofErr w:type="spellStart"/>
+      <w:r>
+        <w:t>вносятся</w:t>
+      </w:r>
+      <w:proofErr w:type="spellEnd"/>
+      <w:r>
+        <w:t xml:space="preserve"> </w:t>
+      </w:r>
+      <w:proofErr w:type="spellStart"/>
+      <w:r>
+        <w:t>соответсвующие</w:t>
+      </w:r>
+      <w:proofErr w:type="spellEnd"/>
+      <w:r>
+        <w:t xml:space="preserve"> </w:t>
+      </w:r>
+      <w:proofErr w:type="spellStart"/>
+      <w:r>
+        <w:t>данные</w:t>
+      </w:r>
+      <w:proofErr w:type="spellEnd"/>
+      <w:r>
+        <w:t xml:space="preserve">. </w:t>
+      </w:r>
+      <w:proofErr w:type="spellStart"/>
+      <w:r>
+        <w:t>Это</w:t>
+      </w:r>
+      <w:proofErr w:type="spellEnd"/>
+      <w:r>
+        <w:t xml:space="preserve"> </w:t>
+      </w:r>
+      <w:proofErr w:type="spellStart"/>
+      <w:r>
+        <w:t>краткий</w:t>
+      </w:r>
+      <w:proofErr w:type="spellEnd"/>
+      <w:r>
+        <w:t xml:space="preserve"> </w:t>
+      </w:r>
+      <w:proofErr w:type="spellStart"/>
+      <w:r>
+        <w:t>обзор</w:t>
+      </w:r>
+      <w:proofErr w:type="spellEnd"/>
+      <w:r>
+        <w:t xml:space="preserve"> </w:t>
+      </w:r>
+      <w:proofErr w:type="spellStart"/>
+      <w:r>
+        <w:t>как</w:t>
+      </w:r>
+      <w:proofErr w:type="spellEnd"/>
+      <w:r>
+        <w:t xml:space="preserve"> мне </w:t>
+      </w:r>
+      <w:proofErr w:type="spellStart"/>
+      <w:r>
+        <w:t>хотелось</w:t>
+      </w:r>
+      <w:proofErr w:type="spellEnd"/>
+      <w:r>
+        <w:t xml:space="preserve"> </w:t>
+      </w:r>
+      <w:proofErr w:type="spellStart"/>
+      <w:r>
+        <w:t>чтоб</w:t>
+      </w:r>
+      <w:proofErr w:type="spellEnd"/>
+      <w:r>
+        <w:t xml:space="preserve"> </w:t>
+      </w:r>
+      <w:proofErr w:type="spellStart"/>
+      <w:r>
+        <w:t>работало</w:t>
+      </w:r>
+      <w:proofErr w:type="spellEnd"/>
+      <w:r>
+        <w:t xml:space="preserve">. </w:t>
+      </w:r>
+    </w:p>
+    <w:p>
+      <w:pPr>
+        <w:pStyle w:val="ae"/>
+      </w:pPr>
+    </w:p>
+    <w:p>
+      <w:pPr>
+        <w:pStyle w:val="ae"/>
+      </w:pPr>
+      <w:proofErr w:type="spellStart"/>
+      <w:r>
+        <w:t>Теперь</w:t>
+      </w:r>
+      <w:proofErr w:type="spellEnd"/>
+      <w:r>
+        <w:t xml:space="preserve"> я напишу </w:t>
+      </w:r>
+      <w:proofErr w:type="spellStart"/>
+      <w:r>
+        <w:t>что</w:t>
+      </w:r>
+      <w:proofErr w:type="spellEnd"/>
+      <w:r>
+        <w:t xml:space="preserve"> не </w:t>
+      </w:r>
+      <w:proofErr w:type="spellStart"/>
+      <w:r>
+        <w:t>работает</w:t>
+      </w:r>
+      <w:proofErr w:type="spellEnd"/>
+      <w:r>
+        <w:t>:</w:t>
+      </w:r>
+    </w:p>
+    <w:p>
+      <w:pPr>
+        <w:pStyle w:val="ae"/>
+      </w:pPr>
+      <w:r>
+        <w:t xml:space="preserve">1) </w:t>
+      </w:r>
+      <w:proofErr w:type="spellStart"/>
+      <w:r>
+        <w:t>После</w:t>
+      </w:r>
+      <w:proofErr w:type="spellEnd"/>
+      <w:r>
+        <w:t xml:space="preserve"> </w:t>
+      </w:r>
+      <w:proofErr w:type="spellStart"/>
+      <w:r>
+        <w:t>внесения</w:t>
+      </w:r>
+      <w:proofErr w:type="spellEnd"/>
+      <w:r>
+        <w:t xml:space="preserve"> номера </w:t>
+      </w:r>
+      <w:proofErr w:type="spellStart"/>
+      <w:r>
+        <w:t>акта</w:t>
+      </w:r>
+      <w:proofErr w:type="spellEnd"/>
+      <w:r>
+        <w:t xml:space="preserve"> и </w:t>
+      </w:r>
+      <w:proofErr w:type="spellStart"/>
+      <w:r>
+        <w:t>выбора</w:t>
+      </w:r>
+      <w:proofErr w:type="spellEnd"/>
+      <w:r>
+        <w:t xml:space="preserve"> </w:t>
+      </w:r>
+      <w:proofErr w:type="spellStart"/>
+      <w:r>
+        <w:t>устройства</w:t>
+      </w:r>
+      <w:proofErr w:type="spellEnd"/>
+      <w:r>
+        <w:t xml:space="preserve"> не </w:t>
+      </w:r>
+      <w:proofErr w:type="spellStart"/>
+      <w:r>
+        <w:t>подтягиваются</w:t>
+      </w:r>
+      <w:proofErr w:type="spellEnd"/>
+      <w:r>
+        <w:t xml:space="preserve"> </w:t>
+      </w:r>
+      <w:proofErr w:type="spellStart"/>
+      <w:r>
+        <w:t>ремонты</w:t>
+      </w:r>
+      <w:proofErr w:type="spellEnd"/>
+      <w:r>
+        <w:t xml:space="preserve"> за </w:t>
+      </w:r>
+      <w:proofErr w:type="spellStart"/>
+      <w:r>
+        <w:t>последние</w:t>
+      </w:r>
+      <w:proofErr w:type="spellEnd"/>
+      <w:r>
+        <w:t xml:space="preserve"> 6 </w:t>
+      </w:r>
+      <w:proofErr w:type="spellStart"/>
+      <w:r>
+        <w:t>месяцев</w:t>
+      </w:r>
+      <w:proofErr w:type="spellEnd"/>
+    </w:p>
+    <w:p>
+      <w:pPr>
+        <w:pStyle w:val="ae"/>
+      </w:pPr>
+      <w:r>
+        <w:t xml:space="preserve">2) </w:t>
+      </w:r>
+      <w:proofErr w:type="spellStart"/>
+      <w:r>
+        <w:t>Почему</w:t>
+      </w:r>
+      <w:proofErr w:type="spellEnd"/>
+      <w:r>
+        <w:t xml:space="preserve"> -то </w:t>
+      </w:r>
+      <w:proofErr w:type="spellStart"/>
+      <w:r>
+        <w:t>сразу</w:t>
+      </w:r>
+      <w:proofErr w:type="spellEnd"/>
+      <w:r>
+        <w:t xml:space="preserve"> </w:t>
+      </w:r>
+      <w:proofErr w:type="spellStart"/>
+      <w:r>
+        <w:t>выводится</w:t>
+      </w:r>
+      <w:proofErr w:type="spellEnd"/>
+      <w:r>
+        <w:t xml:space="preserve"> весь список </w:t>
+      </w:r>
+      <w:proofErr w:type="spellStart"/>
+      <w:r>
+        <w:t>ремонтов</w:t>
+      </w:r>
+      <w:proofErr w:type="spellEnd"/>
+      <w:r>
+        <w:t xml:space="preserve"> по конкретному </w:t>
+      </w:r>
+      <w:proofErr w:type="spellStart"/>
+      <w:r>
+        <w:t>устройству</w:t>
+      </w:r>
+      <w:proofErr w:type="spellEnd"/>
+      <w:r>
+        <w:t xml:space="preserve">, </w:t>
+      </w:r>
+      <w:proofErr w:type="spellStart"/>
+      <w:r>
+        <w:t>хотя</w:t>
+      </w:r>
+      <w:proofErr w:type="spellEnd"/>
+      <w:r>
+        <w:t xml:space="preserve"> </w:t>
+      </w:r>
+      <w:proofErr w:type="spellStart"/>
+      <w:r>
+        <w:t>должна</w:t>
+      </w:r>
+      <w:proofErr w:type="spellEnd"/>
+      <w:r>
+        <w:t xml:space="preserve"> </w:t>
+      </w:r>
+      <w:proofErr w:type="spellStart"/>
+      <w:r>
+        <w:t>быть</w:t>
+      </w:r>
+      <w:proofErr w:type="spellEnd"/>
+      <w:r>
+        <w:t xml:space="preserve"> </w:t>
+      </w:r>
+      <w:proofErr w:type="spellStart"/>
+      <w:r>
+        <w:t>кнпока</w:t>
+      </w:r>
+      <w:proofErr w:type="spellEnd"/>
+      <w:r>
+        <w:t xml:space="preserve"> "добавить </w:t>
+      </w:r>
+      <w:proofErr w:type="spellStart"/>
+      <w:r>
+        <w:t>ремонты</w:t>
+      </w:r>
+      <w:proofErr w:type="spellEnd"/>
+      <w:r>
+        <w:t xml:space="preserve">" и </w:t>
+      </w:r>
+      <w:proofErr w:type="spellStart"/>
+      <w:r>
+        <w:t>только</w:t>
+      </w:r>
+      <w:proofErr w:type="spellEnd"/>
+      <w:r>
+        <w:t xml:space="preserve"> </w:t>
+      </w:r>
+      <w:proofErr w:type="spellStart"/>
+      <w:r>
+        <w:t>после</w:t>
+      </w:r>
+      <w:proofErr w:type="spellEnd"/>
+      <w:r>
+        <w:t xml:space="preserve"> </w:t>
+      </w:r>
+      <w:proofErr w:type="spellStart"/>
+      <w:r>
+        <w:t>ее</w:t>
+      </w:r>
+      <w:proofErr w:type="spellEnd"/>
+      <w:r>
+        <w:t xml:space="preserve"> </w:t>
+      </w:r>
+      <w:proofErr w:type="spellStart"/>
+      <w:r>
+        <w:t>нажатия</w:t>
+      </w:r>
+      <w:proofErr w:type="spellEnd"/>
+      <w:r>
+        <w:t xml:space="preserve"> </w:t>
+      </w:r>
+      <w:proofErr w:type="spellStart"/>
+      <w:r>
+        <w:t>появится</w:t>
+      </w:r>
+      <w:proofErr w:type="spellEnd"/>
+      <w:r>
+        <w:t xml:space="preserve"> </w:t>
+      </w:r>
+      <w:proofErr w:type="spellStart"/>
+      <w:r>
+        <w:t>выпадающий</w:t>
+      </w:r>
+      <w:proofErr w:type="spellEnd"/>
+      <w:r>
+        <w:t xml:space="preserve"> список а не вся таблице </w:t>
+      </w:r>
+      <w:proofErr w:type="spellStart"/>
+      <w:r>
+        <w:t>целиком</w:t>
+      </w:r>
+      <w:proofErr w:type="spellEnd"/>
+      <w:r>
+        <w:t xml:space="preserve">, </w:t>
+      </w:r>
+    </w:p>
+    <w:p>
+      <w:pPr>
+        <w:pStyle w:val="ae"/>
+      </w:pPr>
+      <w:r>
+        <w:t xml:space="preserve">3) не </w:t>
+      </w:r>
+      <w:proofErr w:type="spellStart"/>
+      <w:r>
+        <w:t>работает</w:t>
+      </w:r>
+      <w:proofErr w:type="spellEnd"/>
+      <w:r>
+        <w:t xml:space="preserve"> </w:t>
+      </w:r>
+      <w:proofErr w:type="spellStart"/>
+      <w:r>
+        <w:t>накапливание</w:t>
+      </w:r>
+      <w:proofErr w:type="spellEnd"/>
+      <w:r>
+        <w:t xml:space="preserve"> </w:t>
+      </w:r>
+      <w:proofErr w:type="spellStart"/>
+      <w:r>
+        <w:t>суммы</w:t>
+      </w:r>
+      <w:proofErr w:type="spellEnd"/>
+      <w:r>
+        <w:t xml:space="preserve"> в </w:t>
+      </w:r>
+      <w:proofErr w:type="spellStart"/>
+      <w:r>
+        <w:t>соответсвующее</w:t>
+      </w:r>
+      <w:proofErr w:type="spellEnd"/>
+      <w:r>
+        <w:t xml:space="preserve"> поле.</w:t>
+      </w:r>
+    </w:p>
+    <w:p>
+      <w:pPr>
+        <w:pStyle w:val="ae"/>
+      </w:pPr>
+    </w:p>
+    <w:p>
+      <w:pPr>
+        <w:pStyle w:val="ae"/>
+      </w:pPr>
+      <w:r>
+        <w:t xml:space="preserve">Я в </w:t>
+      </w:r>
+      <w:proofErr w:type="spellStart"/>
+      <w:r>
+        <w:t>програмировании</w:t>
+      </w:r>
+      <w:proofErr w:type="spellEnd"/>
+      <w:r>
+        <w:t xml:space="preserve"> не сильно </w:t>
+      </w:r>
+      <w:proofErr w:type="spellStart"/>
+      <w:r>
+        <w:t>разбираюсь</w:t>
+      </w:r>
+      <w:proofErr w:type="spellEnd"/>
+      <w:r>
+        <w:t xml:space="preserve">, так </w:t>
+      </w:r>
+      <w:proofErr w:type="spellStart"/>
+      <w:r>
+        <w:t>что</w:t>
+      </w:r>
+      <w:proofErr w:type="spellEnd"/>
+      <w:r>
+        <w:t xml:space="preserve"> наше </w:t>
+      </w:r>
+      <w:proofErr w:type="spellStart"/>
+      <w:r>
+        <w:t>взаимодействие</w:t>
+      </w:r>
+      <w:proofErr w:type="spellEnd"/>
+      <w:r>
+        <w:t xml:space="preserve"> </w:t>
+      </w:r>
+      <w:proofErr w:type="spellStart"/>
+      <w:r>
+        <w:t>будет</w:t>
+      </w:r>
+      <w:proofErr w:type="spellEnd"/>
+      <w:r>
+        <w:t xml:space="preserve"> максимально </w:t>
+      </w:r>
+      <w:proofErr w:type="spellStart"/>
+      <w:r>
+        <w:t>эффективным</w:t>
+      </w:r>
+      <w:proofErr w:type="spellEnd"/>
+      <w:r>
+        <w:t xml:space="preserve"> </w:t>
+      </w:r>
+      <w:proofErr w:type="spellStart"/>
+      <w:r>
+        <w:t>если</w:t>
+      </w:r>
+      <w:proofErr w:type="spellEnd"/>
+      <w:r>
+        <w:t xml:space="preserve"> я </w:t>
+      </w:r>
+      <w:proofErr w:type="spellStart"/>
+      <w:r>
+        <w:t>сначала</w:t>
+      </w:r>
+      <w:proofErr w:type="spellEnd"/>
+      <w:r>
+        <w:t xml:space="preserve"> скину тебе код </w:t>
+      </w:r>
+      <w:proofErr w:type="spellStart"/>
+      <w:r>
+        <w:t>из</w:t>
+      </w:r>
+      <w:proofErr w:type="spellEnd"/>
+      <w:r>
+        <w:t xml:space="preserve"> </w:t>
+      </w:r>
+      <w:proofErr w:type="spellStart"/>
+      <w:r>
+        <w:t>основных</w:t>
+      </w:r>
+      <w:proofErr w:type="spellEnd"/>
+      <w:r>
+        <w:t xml:space="preserve"> </w:t>
+      </w:r>
+      <w:proofErr w:type="spellStart"/>
+      <w:r>
+        <w:t>файлов</w:t>
+      </w:r>
+      <w:proofErr w:type="spellEnd"/>
+      <w:r>
+        <w:t xml:space="preserve"> а </w:t>
+      </w:r>
+      <w:proofErr w:type="spellStart"/>
+      <w:r>
+        <w:t>это</w:t>
+      </w:r>
+      <w:proofErr w:type="spellEnd"/>
+      <w:r>
+        <w:t xml:space="preserve">: index.js </w:t>
+      </w:r>
+      <w:proofErr w:type="spellStart"/>
+      <w:r>
+        <w:t>который</w:t>
+      </w:r>
+      <w:proofErr w:type="spellEnd"/>
+      <w:r>
+        <w:t xml:space="preserve"> </w:t>
+      </w:r>
+      <w:proofErr w:type="spellStart"/>
+      <w:r>
+        <w:t>отвечает</w:t>
+      </w:r>
+      <w:proofErr w:type="spellEnd"/>
+      <w:r>
+        <w:t xml:space="preserve"> за </w:t>
+      </w:r>
+      <w:proofErr w:type="spellStart"/>
+      <w:r>
+        <w:t>серверную</w:t>
+      </w:r>
+      <w:proofErr w:type="spellEnd"/>
+      <w:r>
+        <w:t xml:space="preserve"> </w:t>
+      </w:r>
+      <w:proofErr w:type="spellStart"/>
+      <w:r>
+        <w:t>часть</w:t>
+      </w:r>
+      <w:proofErr w:type="spellEnd"/>
+      <w:r>
+        <w:t xml:space="preserve">, </w:t>
+      </w:r>
+      <w:proofErr w:type="spellStart"/>
+      <w:r>
+        <w:t>firebase-config.json</w:t>
+      </w:r>
+      <w:proofErr w:type="spellEnd"/>
+      <w:r>
+        <w:t xml:space="preserve"> настройка </w:t>
+      </w:r>
+      <w:proofErr w:type="spellStart"/>
+      <w:r>
+        <w:t>серверной</w:t>
+      </w:r>
+      <w:proofErr w:type="spellEnd"/>
+      <w:r>
+        <w:t xml:space="preserve"> </w:t>
+      </w:r>
+      <w:proofErr w:type="spellStart"/>
+      <w:r>
+        <w:t>части</w:t>
+      </w:r>
+      <w:proofErr w:type="spellEnd"/>
+      <w:r>
+        <w:t xml:space="preserve">, </w:t>
+      </w:r>
+      <w:proofErr w:type="spellStart"/>
+      <w:r>
+        <w:t>эти</w:t>
+      </w:r>
+      <w:proofErr w:type="spellEnd"/>
+      <w:r>
+        <w:t xml:space="preserve"> </w:t>
+      </w:r>
+      <w:proofErr w:type="spellStart"/>
+      <w:r>
+        <w:t>файлы</w:t>
+      </w:r>
+      <w:proofErr w:type="spellEnd"/>
+      <w:r>
+        <w:t xml:space="preserve"> у </w:t>
+      </w:r>
+      <w:proofErr w:type="spellStart"/>
+      <w:r>
+        <w:t>меня</w:t>
+      </w:r>
+      <w:proofErr w:type="spellEnd"/>
+      <w:r>
+        <w:t xml:space="preserve"> </w:t>
+      </w:r>
+      <w:proofErr w:type="spellStart"/>
+      <w:r>
+        <w:t>находятся</w:t>
+      </w:r>
+      <w:proofErr w:type="spellEnd"/>
+      <w:r>
+        <w:t xml:space="preserve"> в </w:t>
+      </w:r>
+      <w:proofErr w:type="spellStart"/>
+      <w:r>
+        <w:t>папке</w:t>
+      </w:r>
+      <w:proofErr w:type="spellEnd"/>
+      <w:r>
+        <w:t xml:space="preserve"> D:\firestore-setup и </w:t>
+      </w:r>
+      <w:proofErr w:type="spellStart"/>
+      <w:r>
+        <w:t>сами</w:t>
+      </w:r>
+      <w:proofErr w:type="spellEnd"/>
+      <w:r>
+        <w:t xml:space="preserve"> </w:t>
+      </w:r>
+      <w:proofErr w:type="spellStart"/>
+      <w:r>
+        <w:t>файлы</w:t>
+      </w:r>
+      <w:proofErr w:type="spellEnd"/>
+      <w:r>
+        <w:t xml:space="preserve"> </w:t>
+      </w:r>
+      <w:proofErr w:type="spellStart"/>
+      <w:r>
+        <w:t>проекта</w:t>
+      </w:r>
+      <w:proofErr w:type="spellEnd"/>
+      <w:r>
+        <w:t xml:space="preserve">: app.js, index.html, style.css, search.js, utils.js </w:t>
+      </w:r>
+      <w:proofErr w:type="spellStart"/>
+      <w:r>
+        <w:t>ты</w:t>
+      </w:r>
+      <w:proofErr w:type="spellEnd"/>
+      <w:r>
+        <w:t xml:space="preserve"> </w:t>
+      </w:r>
+      <w:proofErr w:type="spellStart"/>
+      <w:r>
+        <w:t>их</w:t>
+      </w:r>
+      <w:proofErr w:type="spellEnd"/>
+      <w:r>
+        <w:t xml:space="preserve"> </w:t>
+      </w:r>
+      <w:proofErr w:type="spellStart"/>
+      <w:r>
+        <w:t>всех</w:t>
+      </w:r>
+      <w:proofErr w:type="spellEnd"/>
+      <w:r>
+        <w:t xml:space="preserve"> </w:t>
+      </w:r>
+      <w:proofErr w:type="spellStart"/>
+      <w:r>
+        <w:t>примешь</w:t>
+      </w:r>
+      <w:proofErr w:type="spellEnd"/>
+      <w:r>
+        <w:t xml:space="preserve"> один за другим все </w:t>
+      </w:r>
+      <w:proofErr w:type="spellStart"/>
+      <w:r>
+        <w:t>проанализиуешь</w:t>
+      </w:r>
+      <w:proofErr w:type="spellEnd"/>
+      <w:r>
+        <w:t xml:space="preserve"> и </w:t>
+      </w:r>
+      <w:proofErr w:type="spellStart"/>
+      <w:r>
+        <w:t>только</w:t>
+      </w:r>
+      <w:proofErr w:type="spellEnd"/>
+      <w:r>
+        <w:t xml:space="preserve"> </w:t>
+      </w:r>
+      <w:proofErr w:type="spellStart"/>
+      <w:r>
+        <w:t>после</w:t>
+      </w:r>
+      <w:proofErr w:type="spellEnd"/>
+      <w:r>
+        <w:t xml:space="preserve"> </w:t>
+      </w:r>
+      <w:proofErr w:type="spellStart"/>
+      <w:r>
+        <w:t>получения</w:t>
+      </w:r>
+      <w:proofErr w:type="spellEnd"/>
+      <w:r>
+        <w:t xml:space="preserve"> </w:t>
+      </w:r>
+      <w:proofErr w:type="spellStart"/>
+      <w:r>
+        <w:t>последнего</w:t>
+      </w:r>
+      <w:proofErr w:type="spellEnd"/>
+      <w:r>
+        <w:t xml:space="preserve"> </w:t>
+      </w:r>
+      <w:proofErr w:type="spellStart"/>
+      <w:r>
+        <w:t>файла</w:t>
+      </w:r>
+      <w:proofErr w:type="spellEnd"/>
+      <w:r>
+        <w:t xml:space="preserve"> </w:t>
+      </w:r>
+      <w:proofErr w:type="spellStart"/>
+      <w:r>
+        <w:t>дашь</w:t>
+      </w:r>
+      <w:proofErr w:type="spellEnd"/>
+      <w:r>
+        <w:t xml:space="preserve"> мне </w:t>
+      </w:r>
+      <w:proofErr w:type="spellStart"/>
+      <w:r>
+        <w:t>рекомендации</w:t>
+      </w:r>
+      <w:proofErr w:type="spellEnd"/>
+      <w:r>
+        <w:t xml:space="preserve">, </w:t>
+      </w:r>
+      <w:proofErr w:type="spellStart"/>
+      <w:r>
+        <w:t>хорошо</w:t>
+      </w:r>
+      <w:proofErr w:type="spellEnd"/>
+      <w:r>
+        <w:t>?</w:t>
       </w:r>
     </w:p>
     <w:p>
       <w:pPr>
         <w:ind w:left="360"/>
-        <w:rPr>
-          <w:lang w:val="ru-RU"/>
-        </w:rPr>
-      </w:pPr>
-      <w:r>
-        <w:rPr>
-          <w:lang w:val="ru-RU"/>
-        </w:rPr>
-        <w:t xml:space="preserve">Четвертая </w:t>
-      </w:r>
-      <w:r>
-        <w:rPr>
-          <w:lang w:val="ru-RU"/>
-        </w:rPr>
-        <w:t>строка, текстовая надпись «</w:t>
-      </w:r>
-      <w:r>
-        <w:rPr>
-          <w:lang w:val="ru-RU"/>
-        </w:rPr>
-        <w:t>Проведенные ремонты</w:t>
-      </w:r>
-      <w:r>
-        <w:rPr>
-          <w:lang w:val="ru-RU"/>
-        </w:rPr>
-        <w:t xml:space="preserve">», рядом с текстовой надписью, </w:t>
-      </w:r>
-      <w:r>
-        <w:rPr>
-          <w:lang w:val="ru-RU"/>
-        </w:rPr>
-        <w:t xml:space="preserve">выпадает список </w:t>
-      </w:r>
-      <w:r>
-        <w:rPr>
-          <w:lang w:val="ru-RU"/>
-        </w:rPr>
-        <w:t xml:space="preserve">ранее выполненных ремонтов за последние 6 месяцев, в формате </w:t>
-      </w:r>
-      <w:proofErr w:type="spellStart"/>
-      <w:r>
-        <w:rPr>
-          <w:lang w:val="ru-RU"/>
-        </w:rPr>
-        <w:t>назавние</w:t>
-      </w:r>
-      <w:proofErr w:type="spellEnd"/>
-      <w:r>
-        <w:rPr>
-          <w:lang w:val="ru-RU"/>
-        </w:rPr>
-        <w:t xml:space="preserve"> ремонта, и рядом дата ремонта</w:t>
-      </w:r>
+      </w:pPr>
     </w:p>
     <w:p>
       <w:pPr>
@@ -307,44 +2224,6 @@
           <w:lang w:val="ru-RU"/>
         </w:rPr>
       </w:pPr>
-      <w:r>
-        <w:rPr>
-          <w:lang w:val="ru-RU"/>
-        </w:rPr>
-        <w:t>Пятая строка,</w:t>
-      </w:r>
-      <w:r>
-        <w:rPr>
-          <w:lang w:val="ru-RU"/>
-        </w:rPr>
-        <w:t xml:space="preserve"> </w:t>
-      </w:r>
-      <w:r>
-        <w:rPr>
-          <w:lang w:val="ru-RU"/>
-        </w:rPr>
-        <w:t>текстовая надпись</w:t>
-      </w:r>
-      <w:r>
-        <w:rPr>
-          <w:lang w:val="ru-RU"/>
-        </w:rPr>
-        <w:t xml:space="preserve"> «Добавить ремонт», рядом с текстовой надписью кнопка с текстом «+», по нажатию на нее появляется выпадающий список всех ремонтных работ, минус </w:t>
-      </w:r>
-      <w:proofErr w:type="gramStart"/>
-      <w:r>
-        <w:rPr>
-          <w:lang w:val="ru-RU"/>
-        </w:rPr>
-        <w:t>те работы</w:t>
-      </w:r>
-      <w:proofErr w:type="gramEnd"/>
-      <w:r>
-        <w:rPr>
-          <w:lang w:val="ru-RU"/>
-        </w:rPr>
-        <w:t xml:space="preserve"> которые были написаны в пункте 4. Количество ремонтов которые можно добавлять бесконечное, добавил один доступный ремонт, Кнопка «+» появилась на строке ниже, нажал ее появился список исключающий пункт 4 и только что внесенное в пункте 5.</w:t>
-      </w:r>
     </w:p>
     <w:p>
       <w:pPr>
@@ -353,48 +2232,6 @@
           <w:lang w:val="ru-RU"/>
         </w:rPr>
       </w:pPr>
-      <w:r>
-        <w:rPr>
-          <w:lang w:val="ru-RU"/>
-        </w:rPr>
-        <w:t xml:space="preserve">Шестая строка </w:t>
-      </w:r>
-      <w:r>
-        <w:rPr>
-          <w:lang w:val="ru-RU"/>
-        </w:rPr>
-        <w:t>текстовая надпись «</w:t>
-      </w:r>
-      <w:r>
-        <w:rPr>
-          <w:lang w:val="ru-RU"/>
-        </w:rPr>
-        <w:t>Дата ремонта</w:t>
-      </w:r>
-      <w:r>
-        <w:rPr>
-          <w:lang w:val="ru-RU"/>
-        </w:rPr>
-        <w:t>»</w:t>
-      </w:r>
-      <w:r>
-        <w:rPr>
-          <w:lang w:val="ru-RU"/>
-        </w:rPr>
-        <w:t xml:space="preserve">, </w:t>
-      </w:r>
-      <w:r>
-        <w:rPr>
-          <w:lang w:val="ru-RU"/>
-        </w:rPr>
-        <w:t>рядом с текстовой</w:t>
-      </w:r>
-      <w:r>
-        <w:rPr>
-          <w:lang w:val="ru-RU"/>
-        </w:rPr>
-        <w:t xml:space="preserve"> поле для ввода даты ремонта.</w:t>
-      </w:r>
     </w:p>
     <w:p>
       <w:pPr>
@@ -403,12 +2240,46 @@
           <w:lang w:val="ru-RU"/>
         </w:rPr>
       </w:pPr>
-      <w:r>
-        <w:rPr>
-          <w:lang w:val="ru-RU"/>
-        </w:rPr>
-        <w:t>Седьмая строка кнопка  «сохранить», по нажатию на кнопку данные сохраняются в соответствующих таблицах базы данных</w:t>
-      </w:r>
+    </w:p>
+    <w:p>
+      <w:pPr>
+        <w:ind w:left="360"/>
+        <w:rPr>
+          <w:lang w:val="ru-RU"/>
+        </w:rPr>
+      </w:pPr>
+    </w:p>
+    <w:p>
+      <w:pPr>
+        <w:ind w:left="360"/>
+        <w:rPr>
+          <w:lang w:val="ru-RU"/>
+        </w:rPr>
+      </w:pPr>
+    </w:p>
+    <w:p>
+      <w:pPr>
+        <w:ind w:left="360"/>
+        <w:rPr>
+          <w:lang w:val="ru-RU"/>
+        </w:rPr>
+      </w:pPr>
+    </w:p>
+    <w:p>
+      <w:pPr>
+        <w:ind w:left="360"/>
+        <w:rPr>
+          <w:lang w:val="ru-RU"/>
+        </w:rPr>
+      </w:pPr>
+    </w:p>
+    <w:p>
+      <w:pPr>
+        <w:ind w:left="360"/>
+        <w:rPr>
+          <w:lang w:val="ru-RU"/>
+        </w:rPr>
+      </w:pPr>
     </w:p>
     <w:p>
       <w:pPr>
@@ -1474,6 +3345,25 @@
       <w:spacing w:val="5"/>
     </w:rPr>
   </w:style>
+  <w:style w:type="paragraph" w:styleId="ae">
+    <w:name w:val="Normal (Web)"/>
+    <w:basedOn w:val="a"/>
+    <w:uiPriority w:val="99"/>
+    <w:semiHidden/>
+    <w:unhideWhenUsed/>
+    <w:rsid w:val="008305A1"/>
+    <w:pPr>
+      <w:spacing w:before="100" w:beforeAutospacing="1" w:after="100" w:afterAutospacing="1" w:line="240" w:lineRule="auto"/>
+    </w:pPr>
+    <w:rPr>
+      <w:rFonts w:ascii="Times New Roman" w:eastAsia="Times New Roman" w:hAnsi="Times New Roman" w:cs="Times New Roman"/>
+      <w:kern w:val="0"/>
+      <w:sz w:val="24"/>
+      <w:szCs w:val="24"/>
+      <w:lang w:eastAsia="uk-UA"/>
+      <w14:ligatures w14:val="none"/>
+    </w:rPr>
+  </w:style>
 </w:styles>
 </file>
 

</xml_diff>